<commit_message>
Estimación, lanzamiento más perrón
</commit_message>
<xml_diff>
--- a/UPIIZ_PTLL_LanzamientoTSPFase1.docx
+++ b/UPIIZ_PTLL_LanzamientoTSPFase1.docx
@@ -8882,8 +8882,6 @@
               </w:rPr>
               <w:t>Generar base de datos</w:t>
             </w:r>
-            <w:bookmarkStart w:id="10" w:name="_GoBack"/>
-            <w:bookmarkEnd w:id="10"/>
           </w:p>
           <w:p>
             <w:pPr>
@@ -9120,7 +9118,189 @@
                 <w:szCs w:val="22"/>
                 <w:highlight w:val="cyan"/>
               </w:rPr>
-              <w:t xml:space="preserve"> para cada elemento</w:t>
+              <w:t xml:space="preserve"> de reportes</w:t>
+            </w:r>
+          </w:p>
+          <w:p>
+            <w:pPr>
+              <w:pStyle w:val="Contenidodelatabla"/>
+              <w:rPr>
+                <w:sz w:val="22"/>
+                <w:szCs w:val="22"/>
+                <w:highlight w:val="cyan"/>
+              </w:rPr>
+            </w:pPr>
+            <w:r>
+              <w:rPr>
+                <w:sz w:val="22"/>
+                <w:szCs w:val="22"/>
+                <w:highlight w:val="cyan"/>
+              </w:rPr>
+              <w:t xml:space="preserve">    Pruebas de integración de       </w:t>
+            </w:r>
+          </w:p>
+          <w:p>
+            <w:pPr>
+              <w:pStyle w:val="Contenidodelatabla"/>
+              <w:rPr>
+                <w:sz w:val="22"/>
+                <w:szCs w:val="22"/>
+                <w:highlight w:val="cyan"/>
+              </w:rPr>
+            </w:pPr>
+            <w:r>
+              <w:rPr>
+                <w:sz w:val="22"/>
+                <w:szCs w:val="22"/>
+                <w:highlight w:val="cyan"/>
+              </w:rPr>
+              <w:t xml:space="preserve">    administración</w:t>
+            </w:r>
+          </w:p>
+          <w:p>
+            <w:pPr>
+              <w:pStyle w:val="Contenidodelatabla"/>
+              <w:rPr>
+                <w:sz w:val="22"/>
+                <w:szCs w:val="22"/>
+                <w:highlight w:val="cyan"/>
+              </w:rPr>
+            </w:pPr>
+            <w:r>
+              <w:rPr>
+                <w:sz w:val="22"/>
+                <w:szCs w:val="22"/>
+                <w:highlight w:val="cyan"/>
+              </w:rPr>
+              <w:t xml:space="preserve">    Pruebas de integración de consultas</w:t>
+            </w:r>
+          </w:p>
+          <w:p>
+            <w:pPr>
+              <w:pStyle w:val="Contenidodelatabla"/>
+              <w:rPr>
+                <w:sz w:val="22"/>
+                <w:szCs w:val="22"/>
+                <w:highlight w:val="cyan"/>
+              </w:rPr>
+            </w:pPr>
+            <w:r>
+              <w:rPr>
+                <w:sz w:val="22"/>
+                <w:szCs w:val="22"/>
+                <w:highlight w:val="cyan"/>
+              </w:rPr>
+              <w:t xml:space="preserve">    </w:t>
+            </w:r>
+            <w:r>
+              <w:rPr>
+                <w:sz w:val="22"/>
+                <w:szCs w:val="22"/>
+                <w:highlight w:val="cyan"/>
+              </w:rPr>
+              <w:t xml:space="preserve">Pruebas de integración de nutrición </w:t>
+            </w:r>
+          </w:p>
+          <w:p>
+            <w:pPr>
+              <w:pStyle w:val="Contenidodelatabla"/>
+              <w:rPr>
+                <w:sz w:val="22"/>
+                <w:szCs w:val="22"/>
+                <w:highlight w:val="cyan"/>
+              </w:rPr>
+            </w:pPr>
+            <w:r>
+              <w:rPr>
+                <w:sz w:val="22"/>
+                <w:szCs w:val="22"/>
+                <w:highlight w:val="cyan"/>
+              </w:rPr>
+              <w:t xml:space="preserve">    comunitaria</w:t>
+            </w:r>
+          </w:p>
+          <w:p>
+            <w:pPr>
+              <w:pStyle w:val="Contenidodelatabla"/>
+              <w:rPr>
+                <w:sz w:val="22"/>
+                <w:szCs w:val="22"/>
+                <w:highlight w:val="cyan"/>
+              </w:rPr>
+            </w:pPr>
+            <w:r>
+              <w:rPr>
+                <w:sz w:val="22"/>
+                <w:szCs w:val="22"/>
+                <w:highlight w:val="cyan"/>
+              </w:rPr>
+              <w:t xml:space="preserve">    Pruebas de integración de dietas</w:t>
+            </w:r>
+          </w:p>
+          <w:p>
+            <w:pPr>
+              <w:pStyle w:val="Contenidodelatabla"/>
+              <w:rPr>
+                <w:sz w:val="22"/>
+                <w:szCs w:val="22"/>
+                <w:highlight w:val="cyan"/>
+              </w:rPr>
+            </w:pPr>
+            <w:r>
+              <w:rPr>
+                <w:sz w:val="22"/>
+                <w:szCs w:val="22"/>
+                <w:highlight w:val="cyan"/>
+              </w:rPr>
+              <w:t xml:space="preserve">    Pruebas de integración de </w:t>
+            </w:r>
+          </w:p>
+          <w:p>
+            <w:pPr>
+              <w:pStyle w:val="Contenidodelatabla"/>
+              <w:rPr>
+                <w:sz w:val="22"/>
+                <w:szCs w:val="22"/>
+                <w:highlight w:val="cyan"/>
+              </w:rPr>
+            </w:pPr>
+            <w:r>
+              <w:rPr>
+                <w:sz w:val="22"/>
+                <w:szCs w:val="22"/>
+                <w:highlight w:val="cyan"/>
+              </w:rPr>
+              <w:t xml:space="preserve">    recordatorios</w:t>
+            </w:r>
+          </w:p>
+          <w:p>
+            <w:pPr>
+              <w:pStyle w:val="Contenidodelatabla"/>
+              <w:rPr>
+                <w:sz w:val="22"/>
+                <w:szCs w:val="22"/>
+                <w:highlight w:val="cyan"/>
+              </w:rPr>
+            </w:pPr>
+            <w:bookmarkStart w:id="10" w:name="_GoBack"/>
+            <w:bookmarkEnd w:id="10"/>
+          </w:p>
+          <w:p>
+            <w:pPr>
+              <w:pStyle w:val="Contenidodelatabla"/>
+              <w:rPr>
+                <w:sz w:val="22"/>
+                <w:szCs w:val="22"/>
+                <w:highlight w:val="cyan"/>
+              </w:rPr>
+            </w:pPr>
+            <w:r>
+              <w:rPr>
+                <w:sz w:val="22"/>
+                <w:szCs w:val="22"/>
+                <w:highlight w:val="cyan"/>
+              </w:rPr>
+              <w:t xml:space="preserve">    </w:t>
             </w:r>
           </w:p>
           <w:p>
@@ -11518,7 +11698,7 @@
   <a:extraClrSchemeLst/>
   <a:extLst>
     <a:ext uri="{05A4C25C-085E-4340-85A3-A5531E510DB2}">
-      <thm15:themeFamily xmlns="" xmlns:thm15="http://schemas.microsoft.com/office/thememl/2012/main" name="Office Theme" id="{62F939B6-93AF-4DB8-9C6B-D6C7DFDC589F}" vid="{4A3C46E8-61CC-4603-A589-7422A47A8E4A}"/>
+      <thm15:themeFamily xmlns:thm15="http://schemas.microsoft.com/office/thememl/2012/main" xmlns="" name="Office Theme" id="{62F939B6-93AF-4DB8-9C6B-D6C7DFDC589F}" vid="{4A3C46E8-61CC-4603-A589-7422A47A8E4A}"/>
     </a:ext>
   </a:extLst>
 </a:theme>

</xml_diff>